<commit_message>
merged some of Yang's EDA
</commit_message>
<xml_diff>
--- a/wordStyleRef.docx
+++ b/wordStyleRef.docx
@@ -119,20 +119,20 @@
     </w:p>
     <w:p>
       <w:pPr>
-        <w:pStyle w:val="Compact"/>
-      </w:pPr>
-    </w:p>
+        <w:pStyle w:val="Heading2"/>
+      </w:pPr>
+      <w:bookmarkStart w:id="1" w:name="_GoBack"/>
+      <w:r>
+        <w:t>Header 2</w:t>
+      </w:r>
+    </w:p>
+    <w:bookmarkEnd w:id="1"/>
     <w:p>
       <w:pPr>
         <w:pStyle w:val="Heading5"/>
       </w:pPr>
       <w:r>
-        <w:t xml:space="preserve">Header </w:t>
-      </w:r>
-      <w:bookmarkStart w:id="1" w:name="_GoBack"/>
-      <w:bookmarkEnd w:id="1"/>
-      <w:r>
-        <w:t>5</w:t>
+        <w:t>Header 5</w:t>
       </w:r>
     </w:p>
     <w:p>
@@ -1617,7 +1617,7 @@
       </w:pPr>
     </w:pPrDefault>
   </w:docDefaults>
-  <w:latentStyles w:defLockedState="0" w:defUIPriority="0" w:defSemiHidden="0" w:defUnhideWhenUsed="0" w:defQFormat="0" w:count="377">
+  <w:latentStyles w:defLockedState="0" w:defUIPriority="0" w:defSemiHidden="0" w:defUnhideWhenUsed="0" w:defQFormat="0" w:count="376">
     <w:lsdException w:name="heading 1" w:uiPriority="9" w:qFormat="1"/>
     <w:lsdException w:name="heading 2" w:uiPriority="9" w:qFormat="1"/>
     <w:lsdException w:name="heading 3" w:uiPriority="9" w:qFormat="1"/>
@@ -1705,6 +1705,7 @@
     <w:lsdException w:name="HTML Sample" w:semiHidden="1" w:unhideWhenUsed="1"/>
     <w:lsdException w:name="HTML Typewriter" w:semiHidden="1" w:unhideWhenUsed="1"/>
     <w:lsdException w:name="HTML Variable" w:semiHidden="1" w:unhideWhenUsed="1"/>
+    <w:lsdException w:name="Normal Table" w:semiHidden="1" w:unhideWhenUsed="1"/>
     <w:lsdException w:name="annotation subject" w:semiHidden="1" w:unhideWhenUsed="1"/>
     <w:lsdException w:name="No List" w:semiHidden="1" w:unhideWhenUsed="1"/>
     <w:lsdException w:name="Outline List 1" w:semiHidden="1" w:unhideWhenUsed="1"/>
@@ -1751,7 +1752,9 @@
     <w:lsdException w:name="Table Subtle 2" w:semiHidden="1" w:unhideWhenUsed="1"/>
     <w:lsdException w:name="Table Web 1" w:semiHidden="1" w:unhideWhenUsed="1"/>
     <w:lsdException w:name="Table Web 2" w:semiHidden="1" w:unhideWhenUsed="1"/>
+    <w:lsdException w:name="Table Web 3" w:semiHidden="1" w:unhideWhenUsed="1"/>
     <w:lsdException w:name="Balloon Text" w:semiHidden="1" w:unhideWhenUsed="1"/>
+    <w:lsdException w:name="Table Theme" w:semiHidden="1" w:unhideWhenUsed="1"/>
     <w:lsdException w:name="Placeholder Text" w:semiHidden="1"/>
     <w:lsdException w:name="Light Shading"/>
     <w:lsdException w:name="Light List"/>
@@ -1772,6 +1775,7 @@
     <w:lsdException w:name="Light Grid Accent 1"/>
     <w:lsdException w:name="Medium Shading 1 Accent 1"/>
     <w:lsdException w:name="Medium Shading 2 Accent 1"/>
+    <w:lsdException w:name="Medium List 1 Accent 1"/>
     <w:lsdException w:name="Revision" w:semiHidden="1"/>
     <w:lsdException w:name="Medium List 2 Accent 1"/>
     <w:lsdException w:name="Medium Grid 1 Accent 1"/>
@@ -1850,6 +1854,7 @@
     <w:lsdException w:name="Dark List Accent 6"/>
     <w:lsdException w:name="Colorful Shading Accent 6"/>
     <w:lsdException w:name="Colorful List Accent 6"/>
+    <w:lsdException w:name="Colorful Grid Accent 6"/>
     <w:lsdException w:name="Bibliography" w:semiHidden="1" w:unhideWhenUsed="1"/>
     <w:lsdException w:name="TOC Heading" w:semiHidden="1" w:unhideWhenUsed="1"/>
     <w:lsdException w:name="Grid Table 4" w:uiPriority="49"/>
@@ -1952,7 +1957,6 @@
     <w:lsdException w:name="Hashtag" w:semiHidden="1" w:uiPriority="99" w:unhideWhenUsed="1"/>
     <w:lsdException w:name="Unresolved Mention" w:semiHidden="1" w:uiPriority="99" w:unhideWhenUsed="1"/>
     <w:lsdException w:name="Smart Link" w:semiHidden="1" w:uiPriority="99" w:unhideWhenUsed="1"/>
-    <w:lsdException w:name="Smart Link Error" w:semiHidden="1" w:uiPriority="99" w:unhideWhenUsed="1"/>
   </w:latentStyles>
   <w:style w:type="paragraph" w:default="1" w:styleId="Normal">
     <w:name w:val="Normal"/>
@@ -1988,10 +1992,11 @@
     <w:uiPriority w:val="9"/>
     <w:unhideWhenUsed/>
     <w:qFormat/>
+    <w:rsid w:val="00296412"/>
     <w:pPr>
       <w:keepNext/>
       <w:keepLines/>
-      <w:spacing w:before="200" w:after="0"/>
+      <w:spacing w:after="0"/>
       <w:outlineLvl w:val="1"/>
     </w:pPr>
     <w:rPr>

</xml_diff>